<commit_message>
minor changes, files for virtual desktop meter
vdm apparently can't track win 10 's built in vdms yet, soooo
</commit_message>
<xml_diff>
--- a/Monitor monitor/@Resources/formatted.docx
+++ b/Monitor monitor/@Resources/formatted.docx
@@ -118,7 +118,35 @@
           <w:rFonts w:ascii="tenObet" w:hAnsi="tenObet"/>
           <w:sz w:val="40"/>
         </w:rPr>
-        <w:t>kerEh al as ohOn</w:t>
+        <w:t xml:space="preserve">kerEh </w:t>
+      </w:r>
+      <w:r>
+        <w:rPr>
+          <w:rFonts w:ascii="tenObet" w:hAnsi="tenObet"/>
+          <w:sz w:val="40"/>
+        </w:rPr>
+        <w:t>w</w:t>
+      </w:r>
+      <w:r>
+        <w:rPr>
+          <w:rFonts w:ascii="tenObet" w:hAnsi="tenObet"/>
+          <w:sz w:val="40"/>
+        </w:rPr>
+        <w:t>l a</w:t>
+      </w:r>
+      <w:r>
+        <w:rPr>
+          <w:rFonts w:ascii="tenObet" w:hAnsi="tenObet"/>
+          <w:sz w:val="40"/>
+        </w:rPr>
+        <w:t>z</w:t>
+      </w:r>
+      <w:r>
+        <w:rPr>
+          <w:rFonts w:ascii="tenObet" w:hAnsi="tenObet"/>
+          <w:sz w:val="40"/>
+        </w:rPr>
+        <w:t xml:space="preserve"> ohOn</w:t>
       </w:r>
     </w:p>
     <w:p>
@@ -164,22 +192,57 @@
           <w:rFonts w:ascii="tenObet" w:hAnsi="tenObet"/>
           <w:sz w:val="40"/>
         </w:rPr>
-        <w:t xml:space="preserve"> Ar Tuh vOIs in Tuh swN</w:t>
-      </w:r>
-    </w:p>
-    <w:p>
-      <w:pPr>
-        <w:rPr>
-          <w:rFonts w:ascii="tenObet" w:hAnsi="tenObet"/>
-          <w:sz w:val="40"/>
-        </w:rPr>
-      </w:pPr>
-      <w:r>
-        <w:rPr>
-          <w:rFonts w:ascii="tenObet" w:hAnsi="tenObet"/>
-          <w:sz w:val="40"/>
-        </w:rPr>
-        <w:t>Its Eor</w:t>
+        <w:t xml:space="preserve"> Ar T</w:t>
+      </w:r>
+      <w:r>
+        <w:rPr>
+          <w:rFonts w:ascii="tenObet" w:hAnsi="tenObet"/>
+          <w:sz w:val="40"/>
+        </w:rPr>
+        <w:t>u</w:t>
+      </w:r>
+      <w:r>
+        <w:rPr>
+          <w:rFonts w:ascii="tenObet" w:hAnsi="tenObet"/>
+          <w:sz w:val="40"/>
+        </w:rPr>
+        <w:t>h vO</w:t>
+      </w:r>
+      <w:r>
+        <w:rPr>
+          <w:rFonts w:ascii="tenObet" w:hAnsi="tenObet"/>
+          <w:sz w:val="40"/>
+        </w:rPr>
+        <w:t>i</w:t>
+      </w:r>
+      <w:r>
+        <w:rPr>
+          <w:rFonts w:ascii="tenObet" w:hAnsi="tenObet"/>
+          <w:sz w:val="40"/>
+        </w:rPr>
+        <w:t>s in Tuh swN</w:t>
+      </w:r>
+    </w:p>
+    <w:p>
+      <w:pPr>
+        <w:rPr>
+          <w:rFonts w:ascii="tenObet" w:hAnsi="tenObet"/>
+          <w:sz w:val="40"/>
+        </w:rPr>
+      </w:pPr>
+      <w:r>
+        <w:rPr>
+          <w:rFonts w:ascii="tenObet" w:hAnsi="tenObet"/>
+          <w:sz w:val="40"/>
+        </w:rPr>
+        <w:t>i</w:t>
+      </w:r>
+      <w:r>
+        <w:rPr>
+          <w:rFonts w:ascii="tenObet" w:hAnsi="tenObet"/>
+          <w:sz w:val="40"/>
+        </w:rPr>
+        <w:t>ts Eor</w:t>
       </w:r>
       <w:r>
         <w:rPr>
@@ -218,6 +281,8 @@
           <w:sz w:val="40"/>
         </w:rPr>
       </w:pPr>
+      <w:commentRangeStart w:id="3"/>
+      <w:commentRangeStart w:id="4"/>
       <w:r>
         <w:rPr>
           <w:rFonts w:ascii="tenObet" w:hAnsi="tenObet"/>
@@ -230,7 +295,28 @@
           <w:rFonts w:ascii="tenObet" w:hAnsi="tenObet"/>
           <w:sz w:val="40"/>
         </w:rPr>
-        <w:t>h l</w:t>
+        <w:t>h</w:t>
+      </w:r>
+      <w:commentRangeEnd w:id="3"/>
+      <w:r>
+        <w:rPr>
+          <w:rStyle w:val="CommentReference"/>
+        </w:rPr>
+        <w:commentReference w:id="3"/>
+      </w:r>
+      <w:commentRangeEnd w:id="4"/>
+      <w:r>
+        <w:rPr>
+          <w:rStyle w:val="CommentReference"/>
+        </w:rPr>
+        <w:commentReference w:id="4"/>
+      </w:r>
+      <w:r>
+        <w:rPr>
+          <w:rFonts w:ascii="tenObet" w:hAnsi="tenObet"/>
+          <w:sz w:val="40"/>
+        </w:rPr>
+        <w:t xml:space="preserve"> l</w:t>
       </w:r>
       <w:r>
         <w:rPr>
@@ -289,8 +375,6 @@
         </w:rPr>
         <w:t>z</w:t>
       </w:r>
-      <w:bookmarkStart w:id="3" w:name="_GoBack"/>
-      <w:bookmarkEnd w:id="3"/>
     </w:p>
     <w:p>
       <w:pPr>
@@ -314,7 +398,7 @@
           <w:sz w:val="40"/>
         </w:rPr>
       </w:pPr>
-      <w:commentRangeStart w:id="4"/>
+      <w:commentRangeStart w:id="5"/>
       <w:r>
         <w:rPr>
           <w:rFonts w:ascii="tenObet" w:hAnsi="tenObet"/>
@@ -336,20 +420,36 @@
         </w:rPr>
         <w:t>nt</w:t>
       </w:r>
-      <w:commentRangeEnd w:id="4"/>
+      <w:commentRangeEnd w:id="5"/>
       <w:r>
         <w:rPr>
           <w:rStyle w:val="CommentReference"/>
         </w:rPr>
-        <w:commentReference w:id="4"/>
-      </w:r>
-      <w:r>
-        <w:rPr>
-          <w:rFonts w:ascii="tenObet" w:hAnsi="tenObet"/>
-          <w:sz w:val="40"/>
-        </w:rPr>
-        <w:t xml:space="preserve"> drIh Tuh rAn mIh SotiN stwr</w:t>
-      </w:r>
+        <w:commentReference w:id="5"/>
+      </w:r>
+      <w:r>
+        <w:rPr>
+          <w:rFonts w:ascii="tenObet" w:hAnsi="tenObet"/>
+          <w:sz w:val="40"/>
+        </w:rPr>
+        <w:t xml:space="preserve"> dr</w:t>
+      </w:r>
+      <w:r>
+        <w:rPr>
+          <w:rFonts w:ascii="tenObet" w:hAnsi="tenObet"/>
+          <w:sz w:val="40"/>
+        </w:rPr>
+        <w:t>A</w:t>
+      </w:r>
+      <w:r>
+        <w:rPr>
+          <w:rFonts w:ascii="tenObet" w:hAnsi="tenObet"/>
+          <w:sz w:val="40"/>
+        </w:rPr>
+        <w:t>h Tuh rAn mIh SotiN stwr</w:t>
+      </w:r>
+      <w:bookmarkStart w:id="6" w:name="_GoBack"/>
+      <w:bookmarkEnd w:id="6"/>
     </w:p>
     <w:p>
       <w:pPr>
@@ -421,7 +521,7 @@
         <w:rPr>
           <w:rStyle w:val="CommentReference"/>
         </w:rPr>
-        <w:commentReference w:id="5"/>
+        <w:commentReference w:id="7"/>
       </w:r>
     </w:p>
     <w:sectPr>
@@ -480,11 +580,17 @@
         <w:annotationRef/>
       </w:r>
       <w:r>
-        <w:t>You are the voice in the song/it’s yours if you sing along</w:t>
+        <w:t xml:space="preserve">You are the voice in the song/it’s yours </w:t>
+      </w:r>
+      <w:r>
+        <w:t>when</w:t>
+      </w:r>
+      <w:r>
+        <w:t xml:space="preserve"> you sing along</w:t>
       </w:r>
     </w:p>
   </w:comment>
-  <w:comment w:id="4" w:author="Colin" w:date="2015-11-06T14:08:00Z" w:initials="C">
+  <w:comment w:id="3" w:author="Colin" w:date="2015-11-18T17:58:00Z" w:initials="C">
     <w:p>
       <w:pPr>
         <w:pStyle w:val="CommentText"/>
@@ -496,11 +602,40 @@
         <w:annotationRef/>
       </w:r>
       <w:r>
+        <w:t>light that reveals</w:t>
+      </w:r>
+    </w:p>
+  </w:comment>
+  <w:comment w:id="4" w:author="Colin" w:date="2015-11-18T17:58:00Z" w:initials="C">
+    <w:p>
+      <w:pPr>
+        <w:pStyle w:val="CommentText"/>
+      </w:pPr>
+      <w:r>
+        <w:rPr>
+          <w:rStyle w:val="CommentReference"/>
+        </w:rPr>
+        <w:annotationRef/>
+      </w:r>
+    </w:p>
+  </w:comment>
+  <w:comment w:id="5" w:author="Colin" w:date="2015-11-06T14:08:00Z" w:initials="C">
+    <w:p>
+      <w:pPr>
+        <w:pStyle w:val="CommentText"/>
+      </w:pPr>
+      <w:r>
+        <w:rPr>
+          <w:rStyle w:val="CommentReference"/>
+        </w:rPr>
+        <w:annotationRef/>
+      </w:r>
+      <w:r>
         <w:t>shooting star</w:t>
       </w:r>
     </w:p>
   </w:comment>
-  <w:comment w:id="5" w:author="Colin" w:date="2015-11-06T11:11:00Z" w:initials="C">
+  <w:comment w:id="7" w:author="Colin" w:date="2015-11-06T11:11:00Z" w:initials="C">
     <w:p>
       <w:pPr>
         <w:pStyle w:val="CommentText"/>
@@ -523,6 +658,8 @@
   <w15:commentEx w15:paraId="20599D67" w15:done="0"/>
   <w15:commentEx w15:paraId="28F8442C" w15:done="0"/>
   <w15:commentEx w15:paraId="575C17F6" w15:done="0"/>
+  <w15:commentEx w15:paraId="37E97385" w15:done="0"/>
+  <w15:commentEx w15:paraId="5CC7971F" w15:paraIdParent="37E97385" w15:done="0"/>
   <w15:commentEx w15:paraId="7D706B2C" w15:done="0"/>
   <w15:commentEx w15:paraId="65F6C39A" w15:done="0"/>
 </w15:commentsEx>
@@ -1318,4 +1455,16 @@
     </a:ext>
   </a:extLst>
 </a:theme>
+</file>
+
+<file path=customXml/item1.xml><?xml version="1.0" encoding="utf-8"?>
+<b:Sources xmlns:b="http://schemas.openxmlformats.org/officeDocument/2006/bibliography" xmlns="http://schemas.openxmlformats.org/officeDocument/2006/bibliography" SelectedStyle="\APASixthEditionOfficeOnline.xsl" StyleName="APA" Version="6"/>
+</file>
+
+<file path=customXml/itemProps1.xml><?xml version="1.0" encoding="utf-8"?>
+<ds:datastoreItem xmlns:ds="http://schemas.openxmlformats.org/officeDocument/2006/customXml" ds:itemID="{64AEB3CE-AA86-4316-BADD-7372D65EF8CB}">
+  <ds:schemaRefs>
+    <ds:schemaRef ds:uri="http://schemas.openxmlformats.org/officeDocument/2006/bibliography"/>
+  </ds:schemaRefs>
+</ds:datastoreItem>
 </file>
</xml_diff>